<commit_message>
Update report. Add theses
</commit_message>
<xml_diff>
--- a/docs/Documentation_Ilya_Matsuev_old.docx
+++ b/docs/Documentation_Ilya_Matsuev_old.docx
@@ -1,6 +1,6 @@
 
 <file path=word/document.xml><?xml version="1.0" encoding="utf-8"?>
-<w:document xmlns:wpc="http://schemas.microsoft.com/office/word/2010/wordprocessingCanvas" xmlns:cx="http://schemas.microsoft.com/office/drawing/2014/chartex" xmlns:cx1="http://schemas.microsoft.com/office/drawing/2015/9/8/chartex" xmlns:cx2="http://schemas.microsoft.com/office/drawing/2015/10/21/chartex" xmlns:cx3="http://schemas.microsoft.com/office/drawing/2016/5/9/chartex" xmlns:cx4="http://schemas.microsoft.com/office/drawing/2016/5/10/chartex" xmlns:cx5="http://schemas.microsoft.com/office/drawing/2016/5/11/chartex" xmlns:cx6="http://schemas.microsoft.com/office/drawing/2016/5/12/chartex" xmlns:cx7="http://schemas.microsoft.com/office/drawing/2016/5/13/chartex" xmlns:cx8="http://schemas.microsoft.com/office/drawing/2016/5/14/chartex" xmlns:mc="http://schemas.openxmlformats.org/markup-compatibility/2006" xmlns:aink="http://schemas.microsoft.com/office/drawing/2016/ink" xmlns:am3d="http://schemas.microsoft.com/office/drawing/2017/model3d" xmlns:o="urn:schemas-microsoft-com:office:office" xmlns:r="http://schemas.openxmlformats.org/officeDocument/2006/relationships" xmlns:m="http://schemas.openxmlformats.org/officeDocument/2006/math" xmlns:v="urn:schemas-microsoft-com:vml" xmlns:wp14="http://schemas.microsoft.com/office/word/2010/wordprocessingDrawing" xmlns:wp="http://schemas.openxmlformats.org/drawingml/2006/wordprocessingDrawing" xmlns:w10="urn:schemas-microsoft-com:office:word" xmlns:w="http://schemas.openxmlformats.org/wordprocessingml/2006/main" xmlns:w14="http://schemas.microsoft.com/office/word/2010/wordml" xmlns:w15="http://schemas.microsoft.com/office/word/2012/wordml" xmlns:w16cid="http://schemas.microsoft.com/office/word/2016/wordml/cid" xmlns:w16se="http://schemas.microsoft.com/office/word/2015/wordml/symex" xmlns:wpg="http://schemas.microsoft.com/office/word/2010/wordprocessingGroup" xmlns:wpi="http://schemas.microsoft.com/office/word/2010/wordprocessingInk" xmlns:wne="http://schemas.microsoft.com/office/word/2006/wordml" xmlns:wps="http://schemas.microsoft.com/office/word/2010/wordprocessingShape" mc:Ignorable="w14 w15 w16se w16cid wp14">
+<w:document xmlns:wpc="http://schemas.microsoft.com/office/word/2010/wordprocessingCanvas" xmlns:cx="http://schemas.microsoft.com/office/drawing/2014/chartex" xmlns:cx1="http://schemas.microsoft.com/office/drawing/2015/9/8/chartex" xmlns:cx2="http://schemas.microsoft.com/office/drawing/2015/10/21/chartex" xmlns:cx3="http://schemas.microsoft.com/office/drawing/2016/5/9/chartex" xmlns:cx4="http://schemas.microsoft.com/office/drawing/2016/5/10/chartex" xmlns:cx5="http://schemas.microsoft.com/office/drawing/2016/5/11/chartex" xmlns:cx6="http://schemas.microsoft.com/office/drawing/2016/5/12/chartex" xmlns:cx7="http://schemas.microsoft.com/office/drawing/2016/5/13/chartex" xmlns:cx8="http://schemas.microsoft.com/office/drawing/2016/5/14/chartex" xmlns:mc="http://schemas.openxmlformats.org/markup-compatibility/2006" xmlns:aink="http://schemas.microsoft.com/office/drawing/2016/ink" xmlns:am3d="http://schemas.microsoft.com/office/drawing/2017/model3d" xmlns:o="urn:schemas-microsoft-com:office:office" xmlns:r="http://schemas.openxmlformats.org/officeDocument/2006/relationships" xmlns:m="http://schemas.openxmlformats.org/officeDocument/2006/math" xmlns:v="urn:schemas-microsoft-com:vml" xmlns:wp14="http://schemas.microsoft.com/office/word/2010/wordprocessingDrawing" xmlns:wp="http://schemas.openxmlformats.org/drawingml/2006/wordprocessingDrawing" xmlns:w10="urn:schemas-microsoft-com:office:word" xmlns:w="http://schemas.openxmlformats.org/wordprocessingml/2006/main" xmlns:w14="http://schemas.microsoft.com/office/word/2010/wordml" xmlns:w15="http://schemas.microsoft.com/office/word/2012/wordml" xmlns:w16cex="http://schemas.microsoft.com/office/word/2018/wordml/cex" xmlns:w16cid="http://schemas.microsoft.com/office/word/2016/wordml/cid" xmlns:w16="http://schemas.microsoft.com/office/word/2018/wordml" xmlns:w16se="http://schemas.microsoft.com/office/word/2015/wordml/symex" xmlns:wpg="http://schemas.microsoft.com/office/word/2010/wordprocessingGroup" xmlns:wpi="http://schemas.microsoft.com/office/word/2010/wordprocessingInk" xmlns:wne="http://schemas.microsoft.com/office/word/2006/wordml" xmlns:wps="http://schemas.microsoft.com/office/word/2010/wordprocessingShape" mc:Ignorable="w14 w15 w16se w16cid w16 w16cex wp14">
   <w:body>
     <w:p>
       <w:pPr>
@@ -13,8 +13,6 @@
           <w:szCs w:val="28"/>
         </w:rPr>
       </w:pPr>
-      <w:bookmarkStart w:id="0" w:name="_GoBack"/>
-      <w:bookmarkEnd w:id="0"/>
       <w:r>
         <w:rPr>
           <w:rFonts w:ascii="Times New Roman" w:hAnsi="Times New Roman" w:cs="Times New Roman"/>
@@ -1345,7 +1343,7 @@
           <w:sz w:val="28"/>
         </w:rPr>
       </w:pPr>
-      <w:bookmarkStart w:id="1" w:name="_Toc59149789"/>
+      <w:bookmarkStart w:id="0" w:name="_Toc59149789"/>
       <w:r>
         <w:rPr>
           <w:sz w:val="28"/>
@@ -1353,7 +1351,7 @@
         <w:lastRenderedPageBreak/>
         <w:t>Реферат</w:t>
       </w:r>
-      <w:bookmarkEnd w:id="1"/>
+      <w:bookmarkEnd w:id="0"/>
     </w:p>
     <w:p>
       <w:pPr>
@@ -1575,7 +1573,6 @@
           <w:docPartUnique/>
         </w:docPartObj>
       </w:sdtPr>
-      <w:sdtEndPr/>
       <w:sdtContent>
         <w:p>
           <w:pPr>
@@ -4418,7 +4415,7 @@
           <w:szCs w:val="28"/>
         </w:rPr>
       </w:pPr>
-      <w:bookmarkStart w:id="2" w:name="_Toc59149790"/>
+      <w:bookmarkStart w:id="1" w:name="_Toc59149790"/>
       <w:r>
         <w:rPr>
           <w:rFonts w:cs="Times New Roman"/>
@@ -4428,7 +4425,7 @@
         <w:lastRenderedPageBreak/>
         <w:t>Введение</w:t>
       </w:r>
-      <w:bookmarkEnd w:id="2"/>
+      <w:bookmarkEnd w:id="1"/>
     </w:p>
     <w:p>
       <w:pPr>
@@ -4650,6 +4647,7 @@
           <w:shd w:val="clear" w:color="auto" w:fill="FFFFFF"/>
         </w:rPr>
       </w:pPr>
+      <w:bookmarkStart w:id="2" w:name="_Hlk69770828"/>
       <w:r>
         <w:rPr>
           <w:rFonts w:cs="Times New Roman"/>
@@ -4731,6 +4729,7 @@
         </w:rPr>
         <w:t>.</w:t>
       </w:r>
+      <w:bookmarkEnd w:id="2"/>
       <w:r>
         <w:rPr>
           <w:rFonts w:cs="Times New Roman"/>
@@ -21360,50 +21359,41 @@
         </w:rPr>
         <w:t>React Java Script library for building user interfaces [</w:t>
       </w:r>
-      <w:r>
-        <w:fldChar w:fldCharType="begin"/>
-      </w:r>
-      <w:r>
-        <w:rPr>
-          <w:lang w:val="en-US"/>
-        </w:rPr>
-        <w:instrText xml:space="preserve"> HYPERLINK "file:///C:\\Users\\pavel.dzemasiuk\\Desktop\\</w:instrText>
-      </w:r>
-      <w:r>
-        <w:instrText>Электронный</w:instrText>
-      </w:r>
-      <w:r>
-        <w:rPr>
-          <w:lang w:val="en-US"/>
-        </w:rPr>
-        <w:instrText xml:space="preserve">" </w:instrText>
-      </w:r>
-      <w:r>
-        <w:fldChar w:fldCharType="separate"/>
-      </w:r>
+      <w:hyperlink r:id="rId54" w:history="1">
+        <w:r>
+          <w:rPr>
+            <w:rFonts w:eastAsia="Calibri" w:cs="Times New Roman"/>
+            <w:color w:val="000000" w:themeColor="text1"/>
+            <w:szCs w:val="28"/>
+          </w:rPr>
+          <w:t>Электронный</w:t>
+        </w:r>
+      </w:hyperlink>
       <w:r>
         <w:rPr>
           <w:rFonts w:eastAsia="Calibri" w:cs="Times New Roman"/>
           <w:color w:val="000000" w:themeColor="text1"/>
           <w:szCs w:val="28"/>
         </w:rPr>
-        <w:t>Электронный</w:t>
+        <w:t>ресурс</w:t>
       </w:r>
       <w:r>
         <w:rPr>
           <w:rFonts w:eastAsia="Calibri" w:cs="Times New Roman"/>
           <w:color w:val="000000" w:themeColor="text1"/>
           <w:szCs w:val="28"/>
-        </w:rPr>
-        <w:fldChar w:fldCharType="end"/>
+          <w:lang w:val="en-US"/>
+        </w:rPr>
+        <w:t>]</w:t>
       </w:r>
       <w:r>
         <w:rPr>
           <w:rFonts w:eastAsia="Calibri" w:cs="Times New Roman"/>
           <w:color w:val="000000" w:themeColor="text1"/>
           <w:szCs w:val="28"/>
-        </w:rPr>
-        <w:t>ресурс</w:t>
+          <w:lang w:val="en-US"/>
+        </w:rPr>
+        <w:t>.</w:t>
       </w:r>
       <w:r>
         <w:rPr>
@@ -21412,16 +21402,15 @@
           <w:szCs w:val="28"/>
           <w:lang w:val="en-US"/>
         </w:rPr>
-        <w:t>]</w:t>
+        <w:t xml:space="preserve"> – </w:t>
       </w:r>
       <w:r>
         <w:rPr>
           <w:rFonts w:eastAsia="Calibri" w:cs="Times New Roman"/>
           <w:color w:val="000000" w:themeColor="text1"/>
           <w:szCs w:val="28"/>
-          <w:lang w:val="en-US"/>
-        </w:rPr>
-        <w:t>.</w:t>
+        </w:rPr>
+        <w:t>Режим</w:t>
       </w:r>
       <w:r>
         <w:rPr>
@@ -21430,7 +21419,7 @@
           <w:szCs w:val="28"/>
           <w:lang w:val="en-US"/>
         </w:rPr>
-        <w:t xml:space="preserve"> – </w:t>
+        <w:t xml:space="preserve"> </w:t>
       </w:r>
       <w:r>
         <w:rPr>
@@ -21438,7 +21427,7 @@
           <w:color w:val="000000" w:themeColor="text1"/>
           <w:szCs w:val="28"/>
         </w:rPr>
-        <w:t>Режим</w:t>
+        <w:t>доступа</w:t>
       </w:r>
       <w:r>
         <w:rPr>
@@ -21447,79 +21436,32 @@
           <w:szCs w:val="28"/>
           <w:lang w:val="en-US"/>
         </w:rPr>
-        <w:t xml:space="preserve"> </w:t>
-      </w:r>
-      <w:r>
-        <w:rPr>
-          <w:rFonts w:eastAsia="Calibri" w:cs="Times New Roman"/>
-          <w:color w:val="000000" w:themeColor="text1"/>
-          <w:szCs w:val="28"/>
-        </w:rPr>
-        <w:t>доступа</w:t>
-      </w:r>
-      <w:r>
-        <w:rPr>
-          <w:rFonts w:eastAsia="Calibri" w:cs="Times New Roman"/>
-          <w:color w:val="000000" w:themeColor="text1"/>
-          <w:szCs w:val="28"/>
-          <w:lang w:val="en-US"/>
-        </w:rPr>
         <w:t xml:space="preserve">: </w:t>
       </w:r>
-      <w:r>
-        <w:fldChar w:fldCharType="begin"/>
-      </w:r>
-      <w:r>
-        <w:rPr>
-          <w:lang w:val="en-US"/>
-        </w:rPr>
-        <w:instrText xml:space="preserve"> HYPERLINK "https://reactjs.org/.%20–%20</w:instrText>
-      </w:r>
-      <w:r>
-        <w:instrText>Дата</w:instrText>
-      </w:r>
-      <w:r>
-        <w:rPr>
-          <w:lang w:val="en-US"/>
-        </w:rPr>
-        <w:instrText xml:space="preserve">" </w:instrText>
-      </w:r>
-      <w:r>
-        <w:fldChar w:fldCharType="separate"/>
-      </w:r>
-      <w:r>
-        <w:rPr>
-          <w:rStyle w:val="Hyperlink"/>
-          <w:rFonts w:eastAsia="Calibri" w:cs="Times New Roman"/>
-          <w:color w:val="000000" w:themeColor="text1"/>
-          <w:szCs w:val="28"/>
-          <w:u w:val="none"/>
-          <w:lang w:val="en-US"/>
-        </w:rPr>
-        <w:t xml:space="preserve">https://reactjs.org/. – </w:t>
-      </w:r>
-      <w:r>
-        <w:rPr>
-          <w:rStyle w:val="Hyperlink"/>
-          <w:rFonts w:eastAsia="Calibri" w:cs="Times New Roman"/>
-          <w:color w:val="000000" w:themeColor="text1"/>
-          <w:szCs w:val="28"/>
-          <w:u w:val="none"/>
-          <w:shd w:val="clear" w:color="auto" w:fill="FFFFFF"/>
-        </w:rPr>
-        <w:t>Дата</w:t>
-      </w:r>
-      <w:r>
-        <w:rPr>
-          <w:rStyle w:val="Hyperlink"/>
-          <w:rFonts w:eastAsia="Calibri" w:cs="Times New Roman"/>
-          <w:color w:val="000000" w:themeColor="text1"/>
-          <w:szCs w:val="28"/>
-          <w:u w:val="none"/>
-          <w:shd w:val="clear" w:color="auto" w:fill="FFFFFF"/>
-        </w:rPr>
-        <w:fldChar w:fldCharType="end"/>
-      </w:r>
+      <w:hyperlink r:id="rId55" w:history="1">
+        <w:r>
+          <w:rPr>
+            <w:rStyle w:val="Hyperlink"/>
+            <w:rFonts w:eastAsia="Calibri" w:cs="Times New Roman"/>
+            <w:color w:val="000000" w:themeColor="text1"/>
+            <w:szCs w:val="28"/>
+            <w:u w:val="none"/>
+            <w:lang w:val="en-US"/>
+          </w:rPr>
+          <w:t xml:space="preserve">https://reactjs.org/. – </w:t>
+        </w:r>
+        <w:r>
+          <w:rPr>
+            <w:rStyle w:val="Hyperlink"/>
+            <w:rFonts w:eastAsia="Calibri" w:cs="Times New Roman"/>
+            <w:color w:val="000000" w:themeColor="text1"/>
+            <w:szCs w:val="28"/>
+            <w:u w:val="none"/>
+            <w:shd w:val="clear" w:color="auto" w:fill="FFFFFF"/>
+          </w:rPr>
+          <w:t>Дата</w:t>
+        </w:r>
+      </w:hyperlink>
       <w:r>
         <w:rPr>
           <w:rFonts w:eastAsia="Calibri" w:cs="Times New Roman"/>
@@ -21612,7 +21554,7 @@
       <w:r>
         <w:t xml:space="preserve"> </w:t>
       </w:r>
-      <w:hyperlink r:id="rId54" w:history="1">
+      <w:hyperlink r:id="rId56" w:history="1">
         <w:r>
           <w:rPr>
             <w:rStyle w:val="Hyperlink"/>
@@ -21679,7 +21621,7 @@
       <w:r>
         <w:t xml:space="preserve"> </w:t>
       </w:r>
-      <w:hyperlink r:id="rId55" w:history="1">
+      <w:hyperlink r:id="rId57" w:history="1">
         <w:r>
           <w:rPr>
             <w:rStyle w:val="Hyperlink"/>
@@ -21873,7 +21815,7 @@
                     <pic:cNvPicPr/>
                   </pic:nvPicPr>
                   <pic:blipFill>
-                    <a:blip r:embed="rId56"/>
+                    <a:blip r:embed="rId58"/>
                     <a:stretch>
                       <a:fillRect/>
                     </a:stretch>
@@ -22405,27 +22347,7 @@
           <w:szCs w:val="24"/>
           <w:lang w:val="en-US"/>
         </w:rPr>
-        <w:t xml:space="preserve">    "@</w:t>
-      </w:r>
-      <w:proofErr w:type="spellStart"/>
-      <w:r>
-        <w:rPr>
-          <w:rFonts w:ascii="Courier New" w:eastAsia="Times New Roman" w:hAnsi="Courier New" w:cs="Courier New"/>
-          <w:sz w:val="24"/>
-          <w:szCs w:val="24"/>
-          <w:lang w:val="en-US"/>
-        </w:rPr>
-        <w:t>apollo</w:t>
-      </w:r>
-      <w:proofErr w:type="spellEnd"/>
-      <w:r>
-        <w:rPr>
-          <w:rFonts w:ascii="Courier New" w:eastAsia="Times New Roman" w:hAnsi="Courier New" w:cs="Courier New"/>
-          <w:sz w:val="24"/>
-          <w:szCs w:val="24"/>
-          <w:lang w:val="en-US"/>
-        </w:rPr>
-        <w:t>/client": "^3.2.4",</w:t>
+        <w:t xml:space="preserve">    "@apollo/client": "^3.2.4",</w:t>
       </w:r>
     </w:p>
     <w:p>
@@ -22452,27 +22374,7 @@
           <w:szCs w:val="24"/>
           <w:lang w:val="en-US"/>
         </w:rPr>
-        <w:t xml:space="preserve">    "@</w:t>
-      </w:r>
-      <w:proofErr w:type="spellStart"/>
-      <w:r>
-        <w:rPr>
-          <w:rFonts w:ascii="Courier New" w:eastAsia="Times New Roman" w:hAnsi="Courier New" w:cs="Courier New"/>
-          <w:sz w:val="24"/>
-          <w:szCs w:val="24"/>
-          <w:lang w:val="en-US"/>
-        </w:rPr>
-        <w:t>apollo</w:t>
-      </w:r>
-      <w:proofErr w:type="spellEnd"/>
-      <w:r>
-        <w:rPr>
-          <w:rFonts w:ascii="Courier New" w:eastAsia="Times New Roman" w:hAnsi="Courier New" w:cs="Courier New"/>
-          <w:sz w:val="24"/>
-          <w:szCs w:val="24"/>
-          <w:lang w:val="en-US"/>
-        </w:rPr>
-        <w:t>/react-hooks": "^4.0.0",</w:t>
+        <w:t xml:space="preserve">    "@apollo/react-hooks": "^4.0.0",</w:t>
       </w:r>
     </w:p>
     <w:p>
@@ -27150,7 +27052,7 @@
       </w:r>
     </w:p>
     <w:sectPr>
-      <w:headerReference w:type="default" r:id="rId57"/>
+      <w:headerReference w:type="default" r:id="rId59"/>
       <w:pgSz w:w="12240" w:h="15840"/>
       <w:pgMar w:top="1134" w:right="850" w:bottom="1134" w:left="1701" w:header="708" w:footer="708" w:gutter="0"/>
       <w:cols w:space="708"/>
@@ -27161,7 +27063,7 @@
 </file>
 
 <file path=word/endnotes.xml><?xml version="1.0" encoding="utf-8"?>
-<w:endnotes xmlns:wpc="http://schemas.microsoft.com/office/word/2010/wordprocessingCanvas" xmlns:cx="http://schemas.microsoft.com/office/drawing/2014/chartex" xmlns:cx1="http://schemas.microsoft.com/office/drawing/2015/9/8/chartex" xmlns:cx2="http://schemas.microsoft.com/office/drawing/2015/10/21/chartex" xmlns:cx3="http://schemas.microsoft.com/office/drawing/2016/5/9/chartex" xmlns:cx4="http://schemas.microsoft.com/office/drawing/2016/5/10/chartex" xmlns:cx5="http://schemas.microsoft.com/office/drawing/2016/5/11/chartex" xmlns:cx6="http://schemas.microsoft.com/office/drawing/2016/5/12/chartex" xmlns:cx7="http://schemas.microsoft.com/office/drawing/2016/5/13/chartex" xmlns:cx8="http://schemas.microsoft.com/office/drawing/2016/5/14/chartex" xmlns:mc="http://schemas.openxmlformats.org/markup-compatibility/2006" xmlns:aink="http://schemas.microsoft.com/office/drawing/2016/ink" xmlns:am3d="http://schemas.microsoft.com/office/drawing/2017/model3d" xmlns:o="urn:schemas-microsoft-com:office:office" xmlns:r="http://schemas.openxmlformats.org/officeDocument/2006/relationships" xmlns:m="http://schemas.openxmlformats.org/officeDocument/2006/math" xmlns:v="urn:schemas-microsoft-com:vml" xmlns:wp14="http://schemas.microsoft.com/office/word/2010/wordprocessingDrawing" xmlns:wp="http://schemas.openxmlformats.org/drawingml/2006/wordprocessingDrawing" xmlns:w10="urn:schemas-microsoft-com:office:word" xmlns:w="http://schemas.openxmlformats.org/wordprocessingml/2006/main" xmlns:w14="http://schemas.microsoft.com/office/word/2010/wordml" xmlns:w15="http://schemas.microsoft.com/office/word/2012/wordml" xmlns:w16cid="http://schemas.microsoft.com/office/word/2016/wordml/cid" xmlns:w16se="http://schemas.microsoft.com/office/word/2015/wordml/symex" xmlns:wpg="http://schemas.microsoft.com/office/word/2010/wordprocessingGroup" xmlns:wpi="http://schemas.microsoft.com/office/word/2010/wordprocessingInk" xmlns:wne="http://schemas.microsoft.com/office/word/2006/wordml" xmlns:wps="http://schemas.microsoft.com/office/word/2010/wordprocessingShape" mc:Ignorable="w14 w15 w16se w16cid wp14">
+<w:endnotes xmlns:wpc="http://schemas.microsoft.com/office/word/2010/wordprocessingCanvas" xmlns:cx="http://schemas.microsoft.com/office/drawing/2014/chartex" xmlns:cx1="http://schemas.microsoft.com/office/drawing/2015/9/8/chartex" xmlns:cx2="http://schemas.microsoft.com/office/drawing/2015/10/21/chartex" xmlns:cx3="http://schemas.microsoft.com/office/drawing/2016/5/9/chartex" xmlns:cx4="http://schemas.microsoft.com/office/drawing/2016/5/10/chartex" xmlns:cx5="http://schemas.microsoft.com/office/drawing/2016/5/11/chartex" xmlns:cx6="http://schemas.microsoft.com/office/drawing/2016/5/12/chartex" xmlns:cx7="http://schemas.microsoft.com/office/drawing/2016/5/13/chartex" xmlns:cx8="http://schemas.microsoft.com/office/drawing/2016/5/14/chartex" xmlns:mc="http://schemas.openxmlformats.org/markup-compatibility/2006" xmlns:aink="http://schemas.microsoft.com/office/drawing/2016/ink" xmlns:am3d="http://schemas.microsoft.com/office/drawing/2017/model3d" xmlns:o="urn:schemas-microsoft-com:office:office" xmlns:r="http://schemas.openxmlformats.org/officeDocument/2006/relationships" xmlns:m="http://schemas.openxmlformats.org/officeDocument/2006/math" xmlns:v="urn:schemas-microsoft-com:vml" xmlns:wp14="http://schemas.microsoft.com/office/word/2010/wordprocessingDrawing" xmlns:wp="http://schemas.openxmlformats.org/drawingml/2006/wordprocessingDrawing" xmlns:w10="urn:schemas-microsoft-com:office:word" xmlns:w="http://schemas.openxmlformats.org/wordprocessingml/2006/main" xmlns:w14="http://schemas.microsoft.com/office/word/2010/wordml" xmlns:w15="http://schemas.microsoft.com/office/word/2012/wordml" xmlns:w16cex="http://schemas.microsoft.com/office/word/2018/wordml/cex" xmlns:w16cid="http://schemas.microsoft.com/office/word/2016/wordml/cid" xmlns:w16="http://schemas.microsoft.com/office/word/2018/wordml" xmlns:w16se="http://schemas.microsoft.com/office/word/2015/wordml/symex" xmlns:wpg="http://schemas.microsoft.com/office/word/2010/wordprocessingGroup" xmlns:wpi="http://schemas.microsoft.com/office/word/2010/wordprocessingInk" xmlns:wne="http://schemas.microsoft.com/office/word/2006/wordml" xmlns:wps="http://schemas.microsoft.com/office/word/2010/wordprocessingShape" mc:Ignorable="w14 w15 w16se w16cid w16 w16cex wp14">
   <w:endnote w:type="separator" w:id="-1">
     <w:p>
       <w:pPr>
@@ -27186,7 +27088,7 @@
 </file>
 
 <file path=word/footnotes.xml><?xml version="1.0" encoding="utf-8"?>
-<w:footnotes xmlns:wpc="http://schemas.microsoft.com/office/word/2010/wordprocessingCanvas" xmlns:cx="http://schemas.microsoft.com/office/drawing/2014/chartex" xmlns:cx1="http://schemas.microsoft.com/office/drawing/2015/9/8/chartex" xmlns:cx2="http://schemas.microsoft.com/office/drawing/2015/10/21/chartex" xmlns:cx3="http://schemas.microsoft.com/office/drawing/2016/5/9/chartex" xmlns:cx4="http://schemas.microsoft.com/office/drawing/2016/5/10/chartex" xmlns:cx5="http://schemas.microsoft.com/office/drawing/2016/5/11/chartex" xmlns:cx6="http://schemas.microsoft.com/office/drawing/2016/5/12/chartex" xmlns:cx7="http://schemas.microsoft.com/office/drawing/2016/5/13/chartex" xmlns:cx8="http://schemas.microsoft.com/office/drawing/2016/5/14/chartex" xmlns:mc="http://schemas.openxmlformats.org/markup-compatibility/2006" xmlns:aink="http://schemas.microsoft.com/office/drawing/2016/ink" xmlns:am3d="http://schemas.microsoft.com/office/drawing/2017/model3d" xmlns:o="urn:schemas-microsoft-com:office:office" xmlns:r="http://schemas.openxmlformats.org/officeDocument/2006/relationships" xmlns:m="http://schemas.openxmlformats.org/officeDocument/2006/math" xmlns:v="urn:schemas-microsoft-com:vml" xmlns:wp14="http://schemas.microsoft.com/office/word/2010/wordprocessingDrawing" xmlns:wp="http://schemas.openxmlformats.org/drawingml/2006/wordprocessingDrawing" xmlns:w10="urn:schemas-microsoft-com:office:word" xmlns:w="http://schemas.openxmlformats.org/wordprocessingml/2006/main" xmlns:w14="http://schemas.microsoft.com/office/word/2010/wordml" xmlns:w15="http://schemas.microsoft.com/office/word/2012/wordml" xmlns:w16cid="http://schemas.microsoft.com/office/word/2016/wordml/cid" xmlns:w16se="http://schemas.microsoft.com/office/word/2015/wordml/symex" xmlns:wpg="http://schemas.microsoft.com/office/word/2010/wordprocessingGroup" xmlns:wpi="http://schemas.microsoft.com/office/word/2010/wordprocessingInk" xmlns:wne="http://schemas.microsoft.com/office/word/2006/wordml" xmlns:wps="http://schemas.microsoft.com/office/word/2010/wordprocessingShape" mc:Ignorable="w14 w15 w16se w16cid wp14">
+<w:footnotes xmlns:wpc="http://schemas.microsoft.com/office/word/2010/wordprocessingCanvas" xmlns:cx="http://schemas.microsoft.com/office/drawing/2014/chartex" xmlns:cx1="http://schemas.microsoft.com/office/drawing/2015/9/8/chartex" xmlns:cx2="http://schemas.microsoft.com/office/drawing/2015/10/21/chartex" xmlns:cx3="http://schemas.microsoft.com/office/drawing/2016/5/9/chartex" xmlns:cx4="http://schemas.microsoft.com/office/drawing/2016/5/10/chartex" xmlns:cx5="http://schemas.microsoft.com/office/drawing/2016/5/11/chartex" xmlns:cx6="http://schemas.microsoft.com/office/drawing/2016/5/12/chartex" xmlns:cx7="http://schemas.microsoft.com/office/drawing/2016/5/13/chartex" xmlns:cx8="http://schemas.microsoft.com/office/drawing/2016/5/14/chartex" xmlns:mc="http://schemas.openxmlformats.org/markup-compatibility/2006" xmlns:aink="http://schemas.microsoft.com/office/drawing/2016/ink" xmlns:am3d="http://schemas.microsoft.com/office/drawing/2017/model3d" xmlns:o="urn:schemas-microsoft-com:office:office" xmlns:r="http://schemas.openxmlformats.org/officeDocument/2006/relationships" xmlns:m="http://schemas.openxmlformats.org/officeDocument/2006/math" xmlns:v="urn:schemas-microsoft-com:vml" xmlns:wp14="http://schemas.microsoft.com/office/word/2010/wordprocessingDrawing" xmlns:wp="http://schemas.openxmlformats.org/drawingml/2006/wordprocessingDrawing" xmlns:w10="urn:schemas-microsoft-com:office:word" xmlns:w="http://schemas.openxmlformats.org/wordprocessingml/2006/main" xmlns:w14="http://schemas.microsoft.com/office/word/2010/wordml" xmlns:w15="http://schemas.microsoft.com/office/word/2012/wordml" xmlns:w16cex="http://schemas.microsoft.com/office/word/2018/wordml/cex" xmlns:w16cid="http://schemas.microsoft.com/office/word/2016/wordml/cid" xmlns:w16="http://schemas.microsoft.com/office/word/2018/wordml" xmlns:w16se="http://schemas.microsoft.com/office/word/2015/wordml/symex" xmlns:wpg="http://schemas.microsoft.com/office/word/2010/wordprocessingGroup" xmlns:wpi="http://schemas.microsoft.com/office/word/2010/wordprocessingInk" xmlns:wne="http://schemas.microsoft.com/office/word/2006/wordml" xmlns:wps="http://schemas.microsoft.com/office/word/2010/wordprocessingShape" mc:Ignorable="w14 w15 w16se w16cid w16 w16cex wp14">
   <w:footnote w:type="separator" w:id="-1">
     <w:p>
       <w:pPr>
@@ -27211,7 +27113,7 @@
 </file>
 
 <file path=word/header1.xml><?xml version="1.0" encoding="utf-8"?>
-<w:hdr xmlns:wpc="http://schemas.microsoft.com/office/word/2010/wordprocessingCanvas" xmlns:cx="http://schemas.microsoft.com/office/drawing/2014/chartex" xmlns:cx1="http://schemas.microsoft.com/office/drawing/2015/9/8/chartex" xmlns:cx2="http://schemas.microsoft.com/office/drawing/2015/10/21/chartex" xmlns:cx3="http://schemas.microsoft.com/office/drawing/2016/5/9/chartex" xmlns:cx4="http://schemas.microsoft.com/office/drawing/2016/5/10/chartex" xmlns:cx5="http://schemas.microsoft.com/office/drawing/2016/5/11/chartex" xmlns:cx6="http://schemas.microsoft.com/office/drawing/2016/5/12/chartex" xmlns:cx7="http://schemas.microsoft.com/office/drawing/2016/5/13/chartex" xmlns:cx8="http://schemas.microsoft.com/office/drawing/2016/5/14/chartex" xmlns:mc="http://schemas.openxmlformats.org/markup-compatibility/2006" xmlns:aink="http://schemas.microsoft.com/office/drawing/2016/ink" xmlns:am3d="http://schemas.microsoft.com/office/drawing/2017/model3d" xmlns:o="urn:schemas-microsoft-com:office:office" xmlns:r="http://schemas.openxmlformats.org/officeDocument/2006/relationships" xmlns:m="http://schemas.openxmlformats.org/officeDocument/2006/math" xmlns:v="urn:schemas-microsoft-com:vml" xmlns:wp14="http://schemas.microsoft.com/office/word/2010/wordprocessingDrawing" xmlns:wp="http://schemas.openxmlformats.org/drawingml/2006/wordprocessingDrawing" xmlns:w10="urn:schemas-microsoft-com:office:word" xmlns:w="http://schemas.openxmlformats.org/wordprocessingml/2006/main" xmlns:w14="http://schemas.microsoft.com/office/word/2010/wordml" xmlns:w15="http://schemas.microsoft.com/office/word/2012/wordml" xmlns:w16cid="http://schemas.microsoft.com/office/word/2016/wordml/cid" xmlns:w16se="http://schemas.microsoft.com/office/word/2015/wordml/symex" xmlns:wpg="http://schemas.microsoft.com/office/word/2010/wordprocessingGroup" xmlns:wpi="http://schemas.microsoft.com/office/word/2010/wordprocessingInk" xmlns:wne="http://schemas.microsoft.com/office/word/2006/wordml" xmlns:wps="http://schemas.microsoft.com/office/word/2010/wordprocessingShape" mc:Ignorable="w14 w15 w16se w16cid wp14">
+<w:hdr xmlns:wpc="http://schemas.microsoft.com/office/word/2010/wordprocessingCanvas" xmlns:cx="http://schemas.microsoft.com/office/drawing/2014/chartex" xmlns:cx1="http://schemas.microsoft.com/office/drawing/2015/9/8/chartex" xmlns:cx2="http://schemas.microsoft.com/office/drawing/2015/10/21/chartex" xmlns:cx3="http://schemas.microsoft.com/office/drawing/2016/5/9/chartex" xmlns:cx4="http://schemas.microsoft.com/office/drawing/2016/5/10/chartex" xmlns:cx5="http://schemas.microsoft.com/office/drawing/2016/5/11/chartex" xmlns:cx6="http://schemas.microsoft.com/office/drawing/2016/5/12/chartex" xmlns:cx7="http://schemas.microsoft.com/office/drawing/2016/5/13/chartex" xmlns:cx8="http://schemas.microsoft.com/office/drawing/2016/5/14/chartex" xmlns:mc="http://schemas.openxmlformats.org/markup-compatibility/2006" xmlns:aink="http://schemas.microsoft.com/office/drawing/2016/ink" xmlns:am3d="http://schemas.microsoft.com/office/drawing/2017/model3d" xmlns:o="urn:schemas-microsoft-com:office:office" xmlns:r="http://schemas.openxmlformats.org/officeDocument/2006/relationships" xmlns:m="http://schemas.openxmlformats.org/officeDocument/2006/math" xmlns:v="urn:schemas-microsoft-com:vml" xmlns:wp14="http://schemas.microsoft.com/office/word/2010/wordprocessingDrawing" xmlns:wp="http://schemas.openxmlformats.org/drawingml/2006/wordprocessingDrawing" xmlns:w10="urn:schemas-microsoft-com:office:word" xmlns:w="http://schemas.openxmlformats.org/wordprocessingml/2006/main" xmlns:w14="http://schemas.microsoft.com/office/word/2010/wordml" xmlns:w15="http://schemas.microsoft.com/office/word/2012/wordml" xmlns:w16cex="http://schemas.microsoft.com/office/word/2018/wordml/cex" xmlns:w16cid="http://schemas.microsoft.com/office/word/2016/wordml/cid" xmlns:w16="http://schemas.microsoft.com/office/word/2018/wordml" xmlns:w16se="http://schemas.microsoft.com/office/word/2015/wordml/symex" xmlns:wpg="http://schemas.microsoft.com/office/word/2010/wordprocessingGroup" xmlns:wpi="http://schemas.microsoft.com/office/word/2010/wordprocessingInk" xmlns:wne="http://schemas.microsoft.com/office/word/2006/wordml" xmlns:wps="http://schemas.microsoft.com/office/word/2010/wordprocessingShape" mc:Ignorable="w14 w15 w16se w16cid w16 w16cex wp14">
   <w:sdt>
     <w:sdtPr>
       <w:id w:val="-191609111"/>
@@ -27220,7 +27122,6 @@
         <w:docPartUnique/>
       </w:docPartObj>
     </w:sdtPr>
-    <w:sdtEndPr/>
     <w:sdtContent>
       <w:p>
         <w:pPr>
@@ -27257,7 +27158,7 @@
 </file>
 
 <file path=word/numbering.xml><?xml version="1.0" encoding="utf-8"?>
-<w:numbering xmlns:wpc="http://schemas.microsoft.com/office/word/2010/wordprocessingCanvas" xmlns:cx="http://schemas.microsoft.com/office/drawing/2014/chartex" xmlns:cx1="http://schemas.microsoft.com/office/drawing/2015/9/8/chartex" xmlns:cx2="http://schemas.microsoft.com/office/drawing/2015/10/21/chartex" xmlns:cx3="http://schemas.microsoft.com/office/drawing/2016/5/9/chartex" xmlns:cx4="http://schemas.microsoft.com/office/drawing/2016/5/10/chartex" xmlns:cx5="http://schemas.microsoft.com/office/drawing/2016/5/11/chartex" xmlns:cx6="http://schemas.microsoft.com/office/drawing/2016/5/12/chartex" xmlns:cx7="http://schemas.microsoft.com/office/drawing/2016/5/13/chartex" xmlns:cx8="http://schemas.microsoft.com/office/drawing/2016/5/14/chartex" xmlns:mc="http://schemas.openxmlformats.org/markup-compatibility/2006" xmlns:aink="http://schemas.microsoft.com/office/drawing/2016/ink" xmlns:am3d="http://schemas.microsoft.com/office/drawing/2017/model3d" xmlns:o="urn:schemas-microsoft-com:office:office" xmlns:r="http://schemas.openxmlformats.org/officeDocument/2006/relationships" xmlns:m="http://schemas.openxmlformats.org/officeDocument/2006/math" xmlns:v="urn:schemas-microsoft-com:vml" xmlns:wp14="http://schemas.microsoft.com/office/word/2010/wordprocessingDrawing" xmlns:wp="http://schemas.openxmlformats.org/drawingml/2006/wordprocessingDrawing" xmlns:w10="urn:schemas-microsoft-com:office:word" xmlns:w="http://schemas.openxmlformats.org/wordprocessingml/2006/main" xmlns:w14="http://schemas.microsoft.com/office/word/2010/wordml" xmlns:w15="http://schemas.microsoft.com/office/word/2012/wordml" xmlns:w16cid="http://schemas.microsoft.com/office/word/2016/wordml/cid" xmlns:w16se="http://schemas.microsoft.com/office/word/2015/wordml/symex" xmlns:wpg="http://schemas.microsoft.com/office/word/2010/wordprocessingGroup" xmlns:wpi="http://schemas.microsoft.com/office/word/2010/wordprocessingInk" xmlns:wne="http://schemas.microsoft.com/office/word/2006/wordml" xmlns:wps="http://schemas.microsoft.com/office/word/2010/wordprocessingShape" mc:Ignorable="w14 w15 w16se w16cid wp14">
+<w:numbering xmlns:wpc="http://schemas.microsoft.com/office/word/2010/wordprocessingCanvas" xmlns:cx="http://schemas.microsoft.com/office/drawing/2014/chartex" xmlns:cx1="http://schemas.microsoft.com/office/drawing/2015/9/8/chartex" xmlns:cx2="http://schemas.microsoft.com/office/drawing/2015/10/21/chartex" xmlns:cx3="http://schemas.microsoft.com/office/drawing/2016/5/9/chartex" xmlns:cx4="http://schemas.microsoft.com/office/drawing/2016/5/10/chartex" xmlns:cx5="http://schemas.microsoft.com/office/drawing/2016/5/11/chartex" xmlns:cx6="http://schemas.microsoft.com/office/drawing/2016/5/12/chartex" xmlns:cx7="http://schemas.microsoft.com/office/drawing/2016/5/13/chartex" xmlns:cx8="http://schemas.microsoft.com/office/drawing/2016/5/14/chartex" xmlns:mc="http://schemas.openxmlformats.org/markup-compatibility/2006" xmlns:aink="http://schemas.microsoft.com/office/drawing/2016/ink" xmlns:am3d="http://schemas.microsoft.com/office/drawing/2017/model3d" xmlns:o="urn:schemas-microsoft-com:office:office" xmlns:r="http://schemas.openxmlformats.org/officeDocument/2006/relationships" xmlns:m="http://schemas.openxmlformats.org/officeDocument/2006/math" xmlns:v="urn:schemas-microsoft-com:vml" xmlns:wp14="http://schemas.microsoft.com/office/word/2010/wordprocessingDrawing" xmlns:wp="http://schemas.openxmlformats.org/drawingml/2006/wordprocessingDrawing" xmlns:w10="urn:schemas-microsoft-com:office:word" xmlns:w="http://schemas.openxmlformats.org/wordprocessingml/2006/main" xmlns:w14="http://schemas.microsoft.com/office/word/2010/wordml" xmlns:w15="http://schemas.microsoft.com/office/word/2012/wordml" xmlns:w16cex="http://schemas.microsoft.com/office/word/2018/wordml/cex" xmlns:w16cid="http://schemas.microsoft.com/office/word/2016/wordml/cid" xmlns:w16="http://schemas.microsoft.com/office/word/2018/wordml" xmlns:w16se="http://schemas.microsoft.com/office/word/2015/wordml/symex" xmlns:wpg="http://schemas.microsoft.com/office/word/2010/wordprocessingGroup" xmlns:wpi="http://schemas.microsoft.com/office/word/2010/wordprocessingInk" xmlns:wne="http://schemas.microsoft.com/office/word/2006/wordml" xmlns:wps="http://schemas.microsoft.com/office/word/2010/wordprocessingShape" mc:Ignorable="w14 w15 w16se w16cid w16 w16cex wp14">
   <w:abstractNum w:abstractNumId="0" w15:restartNumberingAfterBreak="0">
     <w:nsid w:val="00000010"/>
     <w:multiLevelType w:val="hybridMultilevel"/>
@@ -31368,7 +31269,7 @@
 </file>
 
 <file path=word/styles.xml><?xml version="1.0" encoding="utf-8"?>
-<w:styles xmlns:mc="http://schemas.openxmlformats.org/markup-compatibility/2006" xmlns:r="http://schemas.openxmlformats.org/officeDocument/2006/relationships" xmlns:w="http://schemas.openxmlformats.org/wordprocessingml/2006/main" xmlns:w14="http://schemas.microsoft.com/office/word/2010/wordml" xmlns:w15="http://schemas.microsoft.com/office/word/2012/wordml" xmlns:w16cid="http://schemas.microsoft.com/office/word/2016/wordml/cid" xmlns:w16se="http://schemas.microsoft.com/office/word/2015/wordml/symex" mc:Ignorable="w14 w15 w16se w16cid">
+<w:styles xmlns:mc="http://schemas.openxmlformats.org/markup-compatibility/2006" xmlns:r="http://schemas.openxmlformats.org/officeDocument/2006/relationships" xmlns:w="http://schemas.openxmlformats.org/wordprocessingml/2006/main" xmlns:w14="http://schemas.microsoft.com/office/word/2010/wordml" xmlns:w15="http://schemas.microsoft.com/office/word/2012/wordml" xmlns:w16cex="http://schemas.microsoft.com/office/word/2018/wordml/cex" xmlns:w16cid="http://schemas.microsoft.com/office/word/2016/wordml/cid" xmlns:w16="http://schemas.microsoft.com/office/word/2018/wordml" xmlns:w16se="http://schemas.microsoft.com/office/word/2015/wordml/symex" mc:Ignorable="w14 w15 w16se w16cid w16 w16cex">
   <w:docDefaults>
     <w:rPrDefault>
       <w:rPr>

</xml_diff>